<commit_message>
Corrigido alguns exercícios da tarefa de BD
</commit_message>
<xml_diff>
--- a/InteracaoHumanoComputador/Exemplos de Affordance.docx
+++ b/InteracaoHumanoComputador/Exemplos de Affordance.docx
@@ -89,7 +89,7 @@
       </w:pPr>
       <w:r>
         <w:drawing>
-          <wp:inline distT="0" distB="0" distL="0" distR="0" wp14:anchorId="2B95725A" wp14:editId="758FF51D">
+          <wp:inline distT="0" distB="0" distL="0" distR="0" wp14:anchorId="104D2CCA" wp14:editId="7BBC00D8">
             <wp:extent cx="1219370" cy="552527"/>
             <wp:effectExtent l="0" t="0" r="0" b="0"/>
             <wp:docPr id="900217665" name="Imagem 1"/>
@@ -233,7 +233,7 @@
           <w:noProof/>
         </w:rPr>
         <w:drawing>
-          <wp:inline distT="0" distB="0" distL="0" distR="0">
+          <wp:inline distT="0" distB="0" distL="0" distR="0" wp14:anchorId="70801000" wp14:editId="7BF2C975">
             <wp:extent cx="2137410" cy="2137410"/>
             <wp:effectExtent l="0" t="0" r="0" b="0"/>
             <wp:docPr id="1787166374" name="Imagem 2" descr="Secador De Mãos Automático 220v 1800w - premium - Secador de Mãos -  Magazine Luiza"/>
@@ -449,7 +449,7 @@
           <w:szCs w:val="24"/>
         </w:rPr>
         <w:drawing>
-          <wp:inline distT="0" distB="0" distL="0" distR="0" wp14:anchorId="7E2916FC" wp14:editId="537FAF53">
+          <wp:inline distT="0" distB="0" distL="0" distR="0" wp14:anchorId="2C277847" wp14:editId="013E0F7E">
             <wp:extent cx="2724530" cy="990738"/>
             <wp:effectExtent l="0" t="0" r="0" b="0"/>
             <wp:docPr id="683528398" name="Imagem 1"/>
@@ -620,7 +620,7 @@
           <w:noProof/>
         </w:rPr>
         <w:drawing>
-          <wp:inline distT="0" distB="0" distL="0" distR="0">
+          <wp:inline distT="0" distB="0" distL="0" distR="0" wp14:anchorId="20DC380A" wp14:editId="3B5E929A">
             <wp:extent cx="2137410" cy="2137410"/>
             <wp:effectExtent l="0" t="0" r="0" b="0"/>
             <wp:docPr id="2099912898" name="Imagem 4" descr="Leque de mão dobrável com estampa de flor de cerejeira elegante, leque  vintage com estampa de flor, leque de poliéster branco, verão, meninas,  dança - AliExpress"/>
@@ -713,6 +713,7 @@
       </w:r>
       <w:r>
         <w:rPr>
+          <w:noProof/>
           <w:color w:val="auto"/>
           <w:sz w:val="24"/>
           <w:szCs w:val="24"/>

</xml_diff>